<commit_message>
Update Needs and Ordering UI
Add secondary option for
</commit_message>
<xml_diff>
--- a/Docs/Needs.docx
+++ b/Docs/Needs.docx
@@ -800,6 +800,7 @@
           <w:szCs w:val="56"/>
         </w:rPr>
       </w:pPr>
+      <w:proofErr w:type="spellStart"/>
       <w:r>
         <w:rPr>
           <w:b/>
@@ -807,8 +808,9 @@
           <w:sz w:val="56"/>
           <w:szCs w:val="56"/>
         </w:rPr>
-        <w:t>TruckBytes UI</w:t>
-      </w:r>
+        <w:t>TruckBytes</w:t>
+      </w:r>
+      <w:proofErr w:type="spellEnd"/>
       <w:r>
         <w:rPr>
           <w:b/>
@@ -816,12 +818,195 @@
           <w:sz w:val="56"/>
           <w:szCs w:val="56"/>
         </w:rPr>
+        <w:t xml:space="preserve"> UI</w:t>
+      </w:r>
+      <w:r>
+        <w:rPr>
+          <w:b/>
+          <w:bCs/>
+          <w:sz w:val="56"/>
+          <w:szCs w:val="56"/>
+        </w:rPr>
         <w:t xml:space="preserve"> Needs</w:t>
       </w:r>
     </w:p>
     <w:p>
       <w:pPr>
         <w:ind w:firstLine="720"/>
+        <w:rPr>
+          <w:b/>
+          <w:bCs/>
+          <w:sz w:val="56"/>
+          <w:szCs w:val="56"/>
+        </w:rPr>
+      </w:pPr>
+    </w:p>
+    <w:p>
+      <w:pPr>
+        <w:rPr>
+          <w:b/>
+          <w:bCs/>
+        </w:rPr>
+      </w:pPr>
+      <w:r>
+        <w:rPr>
+          <w:b/>
+          <w:bCs/>
+        </w:rPr>
+        <w:t>Credit.Card.py</w:t>
+      </w:r>
+    </w:p>
+    <w:p>
+      <w:r>
+        <w:tab/>
+        <w:t>Need to display Total from the ordering page</w:t>
+      </w:r>
+    </w:p>
+    <w:p>
+      <w:r>
+        <w:tab/>
+      </w:r>
+      <w:r>
+        <w:t xml:space="preserve">Writes to database, records total </w:t>
+      </w:r>
+      <w:proofErr w:type="gramStart"/>
+      <w:r>
+        <w:t>cost plus</w:t>
+      </w:r>
+      <w:proofErr w:type="gramEnd"/>
+      <w:r>
+        <w:t xml:space="preserve"> potential tip</w:t>
+      </w:r>
+    </w:p>
+    <w:p>
+      <w:r>
+        <w:tab/>
+        <w:t xml:space="preserve">Links back to Customer </w:t>
+      </w:r>
+      <w:proofErr w:type="spellStart"/>
+      <w:r>
+        <w:t>Loyality</w:t>
+      </w:r>
+      <w:proofErr w:type="spellEnd"/>
+      <w:r>
+        <w:t xml:space="preserve"> </w:t>
+      </w:r>
+    </w:p>
+    <w:p>
+      <w:pPr>
+        <w:ind w:firstLine="720"/>
+        <w:rPr>
+          <w:b/>
+          <w:bCs/>
+          <w:sz w:val="56"/>
+          <w:szCs w:val="56"/>
+        </w:rPr>
+      </w:pPr>
+    </w:p>
+    <w:p>
+      <w:pPr>
+        <w:ind w:firstLine="720"/>
+        <w:rPr>
+          <w:b/>
+          <w:bCs/>
+          <w:sz w:val="56"/>
+          <w:szCs w:val="56"/>
+        </w:rPr>
+      </w:pPr>
+    </w:p>
+    <w:p>
+      <w:pPr>
+        <w:rPr>
+          <w:b/>
+          <w:bCs/>
+        </w:rPr>
+      </w:pPr>
+      <w:r>
+        <w:rPr>
+          <w:b/>
+          <w:bCs/>
+        </w:rPr>
+        <w:lastRenderedPageBreak/>
+        <w:t>Loyality.py</w:t>
+      </w:r>
+    </w:p>
+    <w:p>
+      <w:pPr>
+        <w:ind w:firstLine="720"/>
+      </w:pPr>
+      <w:r>
+        <w:t>SQL query for loyalty</w:t>
+      </w:r>
+    </w:p>
+    <w:p>
+      <w:pPr>
+        <w:ind w:firstLine="720"/>
+      </w:pPr>
+      <w:r>
+        <w:t>Check to see if the data entered was correct.</w:t>
+      </w:r>
+    </w:p>
+    <w:p>
+      <w:pPr>
+        <w:ind w:firstLine="720"/>
+      </w:pPr>
+    </w:p>
+    <w:p>
+      <w:pPr>
+        <w:ind w:firstLine="720"/>
+      </w:pPr>
+      <w:r>
+        <w:t xml:space="preserve">How do I make a </w:t>
+      </w:r>
+      <w:proofErr w:type="gramStart"/>
+      <w:r>
+        <w:t>pop up</w:t>
+      </w:r>
+      <w:proofErr w:type="gramEnd"/>
+      <w:r>
+        <w:t xml:space="preserve"> message box displaying “Your phone number is </w:t>
+      </w:r>
+      <w:proofErr w:type="gramStart"/>
+      <w:r>
+        <w:t>“ plus</w:t>
+      </w:r>
+      <w:proofErr w:type="gramEnd"/>
+      <w:r>
+        <w:t xml:space="preserve"> what they entered in the </w:t>
+      </w:r>
+      <w:proofErr w:type="spellStart"/>
+      <w:r>
+        <w:t>txtPhoneNumbField</w:t>
+      </w:r>
+      <w:proofErr w:type="spellEnd"/>
+      <w:r>
+        <w:t xml:space="preserve">, and “Your email address:” plus what they entered in the </w:t>
+      </w:r>
+      <w:proofErr w:type="spellStart"/>
+      <w:r>
+        <w:t>txtEmailAddyField</w:t>
+      </w:r>
+      <w:proofErr w:type="spellEnd"/>
+    </w:p>
+    <w:p>
+      <w:pPr>
+        <w:ind w:firstLine="720"/>
+      </w:pPr>
+    </w:p>
+    <w:p>
+      <w:pPr>
+        <w:ind w:firstLine="720"/>
+        <w:rPr>
+          <w:b/>
+          <w:bCs/>
+          <w:sz w:val="56"/>
+          <w:szCs w:val="56"/>
+        </w:rPr>
+      </w:pPr>
+    </w:p>
+    <w:p>
+      <w:pPr>
+        <w:ind w:firstLine="720"/>
       </w:pPr>
     </w:p>
     <w:p>
@@ -894,7 +1079,6 @@
     </w:p>
     <w:p>
       <w:r>
-        <w:lastRenderedPageBreak/>
         <w:tab/>
         <w:t>Turn the menubar into the same color as the titlebar</w:t>
       </w:r>
@@ -902,55 +1086,8 @@
     <w:p/>
     <w:p/>
     <w:p>
-      <w:pPr>
-        <w:rPr>
-          <w:b/>
-          <w:bCs/>
-        </w:rPr>
-      </w:pPr>
-      <w:r>
-        <w:rPr>
-          <w:b/>
-          <w:bCs/>
-        </w:rPr>
-        <w:t>Credit.Card.py</w:t>
-      </w:r>
-    </w:p>
-    <w:p>
-      <w:r>
-        <w:tab/>
-        <w:t>Need to display Total from the ordering page</w:t>
-      </w:r>
-    </w:p>
-    <w:p>
-      <w:r>
-        <w:tab/>
-        <w:t>The 3 tip buttons labels could come from the sql? &lt;idk&gt;</w:t>
-      </w:r>
-    </w:p>
-    <w:p>
-      <w:r>
-        <w:tab/>
-      </w:r>
-    </w:p>
-    <w:p>
-      <w:pPr>
-        <w:rPr>
-          <w:b/>
-          <w:bCs/>
-        </w:rPr>
-      </w:pPr>
-      <w:r>
-        <w:rPr>
-          <w:b/>
-          <w:bCs/>
-        </w:rPr>
-        <w:t>Loyality.py</w:t>
-      </w:r>
-    </w:p>
-    <w:p>
-      <w:r>
-        <w:t>SQL query for loyalty</w:t>
+      <w:r>
+        <w:tab/>
       </w:r>
     </w:p>
     <w:p/>
@@ -1005,6 +1142,7 @@
     </w:p>
     <w:p>
       <w:r>
+        <w:lastRenderedPageBreak/>
         <w:tab/>
         <w:t>Link Sub Menu needs to link to the SQL submenus</w:t>
       </w:r>
@@ -1065,7 +1203,9 @@
     <w:p>
       <w:r>
         <w:tab/>
-        <w:t>Button Names should be tied to SQL Table Menu Items (or Food)</w:t>
+      </w:r>
+      <w:r>
+        <w:t>Total cost needs displayed on food items</w:t>
       </w:r>
     </w:p>
     <w:p/>
@@ -1717,7 +1857,6 @@
   <w:style w:type="character" w:default="1" w:styleId="DefaultParagraphFont">
     <w:name w:val="Default Paragraph Font"/>
     <w:uiPriority w:val="1"/>
-    <w:semiHidden/>
     <w:unhideWhenUsed/>
   </w:style>
   <w:style w:type="table" w:default="1" w:styleId="TableNormal">

</xml_diff>

<commit_message>
Add a KDS with example orders
Adds example orders so show a mock KDS
</commit_message>
<xml_diff>
--- a/Docs/Needs.docx
+++ b/Docs/Needs.docx
@@ -407,87 +407,253 @@
         <w:t>We need a page for the KDS, correct?</w:t>
       </w:r>
       <w:r>
+        <w:t xml:space="preserve"> (Told Bob it would be)</w:t>
+      </w:r>
+    </w:p>
+    <w:p>
+      <w:pPr>
+        <w:ind w:firstLine="720"/>
+      </w:pPr>
+    </w:p>
+    <w:p>
+      <w:pPr>
+        <w:rPr>
+          <w:b/>
+          <w:bCs/>
+        </w:rPr>
+      </w:pPr>
+      <w:r>
+        <w:rPr>
+          <w:b/>
+          <w:bCs/>
+        </w:rPr>
+        <w:t>Credit.Card.py</w:t>
+      </w:r>
+    </w:p>
+    <w:p>
+      <w:r>
+        <w:tab/>
+        <w:t xml:space="preserve">Writes to database, records total </w:t>
+      </w:r>
+      <w:proofErr w:type="gramStart"/>
+      <w:r>
+        <w:t>cost plus</w:t>
+      </w:r>
+      <w:proofErr w:type="gramEnd"/>
+      <w:r>
+        <w:t xml:space="preserve"> potential tip</w:t>
+      </w:r>
+    </w:p>
+    <w:p>
+      <w:r>
+        <w:tab/>
+        <w:t xml:space="preserve">Links back to Customer </w:t>
+      </w:r>
+      <w:r>
+        <w:t>Loyalty</w:t>
+      </w:r>
+      <w:r>
         <w:t xml:space="preserve"> </w:t>
       </w:r>
-      <w:r>
-        <w:t>(Told Bob it would be)</w:t>
+    </w:p>
+    <w:p/>
+    <w:p>
+      <w:pPr>
+        <w:rPr>
+          <w:b/>
+          <w:bCs/>
+          <w:highlight w:val="yellow"/>
+        </w:rPr>
+      </w:pPr>
+      <w:r>
+        <w:rPr>
+          <w:b/>
+          <w:bCs/>
+          <w:highlight w:val="yellow"/>
+        </w:rPr>
+        <w:t>Loyality.py</w:t>
+      </w:r>
+      <w:r>
+        <w:rPr>
+          <w:b/>
+          <w:bCs/>
+          <w:highlight w:val="yellow"/>
+        </w:rPr>
+        <w:t xml:space="preserve"> </w:t>
       </w:r>
     </w:p>
     <w:p>
       <w:pPr>
         <w:ind w:firstLine="720"/>
-      </w:pPr>
-    </w:p>
-    <w:p>
-      <w:pPr>
-        <w:rPr>
-          <w:b/>
-          <w:bCs/>
-        </w:rPr>
-      </w:pPr>
-      <w:r>
-        <w:rPr>
-          <w:b/>
-          <w:bCs/>
-        </w:rPr>
-        <w:t>Credit.Card.py</w:t>
-      </w:r>
-    </w:p>
-    <w:p>
-      <w:r>
-        <w:tab/>
-        <w:t xml:space="preserve">Writes to database, records total </w:t>
+        <w:rPr>
+          <w:highlight w:val="yellow"/>
+        </w:rPr>
+      </w:pPr>
+      <w:r>
+        <w:rPr>
+          <w:highlight w:val="yellow"/>
+        </w:rPr>
+        <w:t>SQL query for loyalty</w:t>
+      </w:r>
+    </w:p>
+    <w:p>
+      <w:pPr>
+        <w:ind w:left="720" w:firstLine="720"/>
+        <w:rPr>
+          <w:highlight w:val="yellow"/>
+        </w:rPr>
+      </w:pPr>
+      <w:r>
+        <w:rPr>
+          <w:highlight w:val="yellow"/>
+        </w:rPr>
+        <w:t xml:space="preserve">If the info matches the </w:t>
+      </w:r>
+      <w:proofErr w:type="spellStart"/>
+      <w:r>
+        <w:rPr>
+          <w:highlight w:val="yellow"/>
+        </w:rPr>
+        <w:t>db</w:t>
+      </w:r>
+      <w:proofErr w:type="spellEnd"/>
+      <w:r>
+        <w:rPr>
+          <w:highlight w:val="yellow"/>
+        </w:rPr>
+        <w:t xml:space="preserve">, take their </w:t>
+      </w:r>
+      <w:proofErr w:type="spellStart"/>
+      <w:r>
+        <w:rPr>
+          <w:highlight w:val="yellow"/>
+        </w:rPr>
+        <w:t>intLoyalityRewardsID</w:t>
+      </w:r>
+      <w:proofErr w:type="spellEnd"/>
+      <w:r>
+        <w:rPr>
+          <w:highlight w:val="yellow"/>
+        </w:rPr>
+        <w:t xml:space="preserve"> to the </w:t>
+      </w:r>
+      <w:proofErr w:type="spellStart"/>
+      <w:r>
+        <w:rPr>
+          <w:highlight w:val="yellow"/>
+        </w:rPr>
+        <w:t>OrderingPage</w:t>
+      </w:r>
+      <w:proofErr w:type="spellEnd"/>
+    </w:p>
+    <w:p>
+      <w:pPr>
+        <w:ind w:left="1440"/>
+        <w:rPr>
+          <w:highlight w:val="yellow"/>
+        </w:rPr>
+      </w:pPr>
+      <w:r>
+        <w:rPr>
+          <w:highlight w:val="yellow"/>
+        </w:rPr>
+        <w:t>If the info does not match, we show them what they entered and ask if they would like to sign up</w:t>
+      </w:r>
+    </w:p>
+    <w:p>
+      <w:pPr>
+        <w:ind w:firstLine="720"/>
+        <w:rPr>
+          <w:highlight w:val="yellow"/>
+        </w:rPr>
+      </w:pPr>
+      <w:r>
+        <w:rPr>
+          <w:highlight w:val="yellow"/>
+        </w:rPr>
+        <w:tab/>
+        <w:t xml:space="preserve">If yes, we write their phone and email to a new </w:t>
+      </w:r>
+      <w:proofErr w:type="spellStart"/>
+      <w:r>
+        <w:rPr>
+          <w:highlight w:val="yellow"/>
+        </w:rPr>
+        <w:t>intLoyaltyRewardsID</w:t>
+      </w:r>
+      <w:proofErr w:type="spellEnd"/>
+    </w:p>
+    <w:p>
+      <w:pPr>
+        <w:ind w:firstLine="720"/>
+        <w:rPr>
+          <w:highlight w:val="yellow"/>
+        </w:rPr>
+      </w:pPr>
+      <w:r>
+        <w:rPr>
+          <w:highlight w:val="yellow"/>
+        </w:rPr>
+        <w:tab/>
+        <w:t xml:space="preserve">If </w:t>
       </w:r>
       <w:proofErr w:type="gramStart"/>
       <w:r>
-        <w:t>cost plus</w:t>
+        <w:rPr>
+          <w:highlight w:val="yellow"/>
+        </w:rPr>
+        <w:t>no</w:t>
       </w:r>
       <w:proofErr w:type="gramEnd"/>
       <w:r>
-        <w:t xml:space="preserve"> potential tip</w:t>
-      </w:r>
-    </w:p>
-    <w:p>
-      <w:r>
-        <w:tab/>
-        <w:t xml:space="preserve">Links back to Customer </w:t>
-      </w:r>
-      <w:r>
-        <w:t>Loyalty</w:t>
-      </w:r>
-      <w:r>
-        <w:t xml:space="preserve"> </w:t>
-      </w:r>
-    </w:p>
-    <w:p/>
-    <w:p>
-      <w:pPr>
-        <w:rPr>
-          <w:b/>
-          <w:bCs/>
-        </w:rPr>
-      </w:pPr>
-      <w:r>
-        <w:rPr>
-          <w:b/>
-          <w:bCs/>
-        </w:rPr>
-        <w:t>Loyality.py</w:t>
-      </w:r>
-      <w:r>
-        <w:rPr>
-          <w:b/>
-          <w:bCs/>
-        </w:rPr>
-        <w:t xml:space="preserve"> </w:t>
-      </w:r>
+        <w:rPr>
+          <w:highlight w:val="yellow"/>
+        </w:rPr>
+        <w:t xml:space="preserve">, the window disappears, allowing them to try to </w:t>
+      </w:r>
+      <w:proofErr w:type="gramStart"/>
+      <w:r>
+        <w:rPr>
+          <w:highlight w:val="yellow"/>
+        </w:rPr>
+        <w:t>enter info</w:t>
+      </w:r>
+      <w:proofErr w:type="gramEnd"/>
+      <w:r>
+        <w:rPr>
+          <w:highlight w:val="yellow"/>
+        </w:rPr>
+        <w:t xml:space="preserve"> again or skip </w:t>
+      </w:r>
+      <w:proofErr w:type="spellStart"/>
+      <w:r>
+        <w:rPr>
+          <w:highlight w:val="yellow"/>
+        </w:rPr>
+        <w:t>loyality</w:t>
+      </w:r>
+      <w:proofErr w:type="spellEnd"/>
     </w:p>
     <w:p>
       <w:pPr>
         <w:ind w:firstLine="720"/>
-      </w:pPr>
-      <w:r>
-        <w:t>SQL query for loyalty</w:t>
+        <w:rPr>
+          <w:highlight w:val="yellow"/>
+        </w:rPr>
+      </w:pPr>
+      <w:proofErr w:type="spellStart"/>
+      <w:r>
+        <w:rPr>
+          <w:highlight w:val="yellow"/>
+        </w:rPr>
+        <w:t>Messagebox</w:t>
+      </w:r>
+      <w:proofErr w:type="spellEnd"/>
+      <w:r>
+        <w:rPr>
+          <w:highlight w:val="yellow"/>
+        </w:rPr>
+        <w:t xml:space="preserve"> issue</w:t>
       </w:r>
     </w:p>
     <w:p>
@@ -495,108 +661,23 @@
         <w:ind w:left="720" w:firstLine="720"/>
       </w:pPr>
       <w:r>
-        <w:t xml:space="preserve">If the info matches the </w:t>
+        <w:rPr>
+          <w:highlight w:val="yellow"/>
+        </w:rPr>
+        <w:t xml:space="preserve">after creating a new account. Hitting the OK button needs to lead to the </w:t>
       </w:r>
       <w:proofErr w:type="spellStart"/>
       <w:r>
-        <w:t>db</w:t>
+        <w:rPr>
+          <w:highlight w:val="yellow"/>
+        </w:rPr>
+        <w:t>OrderingPage</w:t>
       </w:r>
       <w:proofErr w:type="spellEnd"/>
       <w:r>
-        <w:t xml:space="preserve">, take their </w:t>
-      </w:r>
-      <w:proofErr w:type="spellStart"/>
-      <w:r>
-        <w:t>intLoyalityRewardsID</w:t>
-      </w:r>
-      <w:proofErr w:type="spellEnd"/>
-      <w:r>
-        <w:t xml:space="preserve"> to the </w:t>
-      </w:r>
-      <w:proofErr w:type="spellStart"/>
-      <w:r>
-        <w:t>OrderingPage</w:t>
-      </w:r>
-      <w:proofErr w:type="spellEnd"/>
-    </w:p>
-    <w:p>
-      <w:pPr>
-        <w:ind w:left="1440"/>
-      </w:pPr>
-      <w:r>
-        <w:t>If the info does not match, we show them what they entered and ask if they would like to sign up</w:t>
-      </w:r>
-    </w:p>
-    <w:p>
-      <w:pPr>
-        <w:ind w:firstLine="720"/>
-      </w:pPr>
-      <w:r>
-        <w:tab/>
-        <w:t xml:space="preserve">If yes, we write their phone and email to a new </w:t>
-      </w:r>
-      <w:proofErr w:type="spellStart"/>
-      <w:r>
-        <w:t>intLoyaltyRewardsID</w:t>
-      </w:r>
-      <w:proofErr w:type="spellEnd"/>
-    </w:p>
-    <w:p>
-      <w:pPr>
-        <w:ind w:firstLine="720"/>
-      </w:pPr>
-      <w:r>
-        <w:tab/>
-        <w:t xml:space="preserve">If </w:t>
-      </w:r>
-      <w:proofErr w:type="gramStart"/>
-      <w:r>
-        <w:t>no</w:t>
-      </w:r>
-      <w:proofErr w:type="gramEnd"/>
-      <w:r>
-        <w:t xml:space="preserve">, the window disappears, allowing them to try to </w:t>
-      </w:r>
-      <w:proofErr w:type="gramStart"/>
-      <w:r>
-        <w:t>enter info</w:t>
-      </w:r>
-      <w:proofErr w:type="gramEnd"/>
-      <w:r>
-        <w:t xml:space="preserve"> again or skip </w:t>
-      </w:r>
-      <w:proofErr w:type="spellStart"/>
-      <w:r>
-        <w:t>loyality</w:t>
-      </w:r>
-      <w:proofErr w:type="spellEnd"/>
-    </w:p>
-    <w:p>
-      <w:pPr>
-        <w:ind w:firstLine="720"/>
-      </w:pPr>
-      <w:proofErr w:type="spellStart"/>
-      <w:r>
-        <w:t>Messagebox</w:t>
-      </w:r>
-      <w:proofErr w:type="spellEnd"/>
-      <w:r>
-        <w:t xml:space="preserve"> issue</w:t>
-      </w:r>
-    </w:p>
-    <w:p>
-      <w:pPr>
-        <w:ind w:left="720" w:firstLine="720"/>
-      </w:pPr>
-      <w:r>
-        <w:t xml:space="preserve">after creating a new account. Hitting the OK button needs to lead to the </w:t>
-      </w:r>
-      <w:proofErr w:type="spellStart"/>
-      <w:r>
-        <w:t>OrderingPage</w:t>
-      </w:r>
-      <w:proofErr w:type="spellEnd"/>
-      <w:r>
+        <w:rPr>
+          <w:highlight w:val="yellow"/>
+        </w:rPr>
         <w:t>.</w:t>
       </w:r>
     </w:p>
@@ -760,6 +841,9 @@
         <w:ind w:firstLine="720"/>
       </w:pPr>
       <w:r>
+        <w:rPr>
+          <w:noProof/>
+        </w:rPr>
         <w:drawing>
           <wp:inline distT="0" distB="0" distL="0" distR="0" wp14:anchorId="476463A1" wp14:editId="3A33FAA9">
             <wp:extent cx="2078182" cy="2170839"/>
@@ -933,10 +1017,7 @@
         <w:t xml:space="preserve"> button”?</w:t>
       </w:r>
       <w:r>
-        <w:t xml:space="preserve"> </w:t>
-      </w:r>
-      <w:r>
-        <w:t>(Told Bob it would be)</w:t>
+        <w:t xml:space="preserve"> (Told Bob it would be)</w:t>
       </w:r>
     </w:p>
     <w:p>

</xml_diff>